<commit_message>
Small change to word/pdf
</commit_message>
<xml_diff>
--- a/Assignment 2/Hadoop Assignment 2 - 622948 - Mattis Meeuwesse.docx
+++ b/Assignment 2/Hadoop Assignment 2 - 622948 - Mattis Meeuwesse.docx
@@ -60,21 +60,7 @@
             <w:rStyle w:val="Hyperlink"/>
             <w:lang w:val="en-US"/>
           </w:rPr>
-          <w:t>https://github.com/Maestr</w:t>
-        </w:r>
-        <w:r>
-          <w:rPr>
-            <w:rStyle w:val="Hyperlink"/>
-            <w:lang w:val="en-US"/>
-          </w:rPr>
-          <w:t>o</w:t>
-        </w:r>
-        <w:r>
-          <w:rPr>
-            <w:rStyle w:val="Hyperlink"/>
-            <w:lang w:val="en-US"/>
-          </w:rPr>
-          <w:t>1334/Hadoop</w:t>
+          <w:t>https://github.com/Maestro1334/Hadoop</w:t>
         </w:r>
       </w:hyperlink>
     </w:p>
@@ -93,6 +79,7 @@
       </w:pPr>
       <w:r>
         <w:rPr>
+          <w:noProof/>
           <w:lang w:val="en-US"/>
         </w:rPr>
         <w:drawing>
@@ -200,7 +187,39 @@
         <w:rPr>
           <w:lang w:val="en-US"/>
         </w:rPr>
-        <w:t>In Files view, upload the required CSVs</w:t>
+        <w:t>In</w:t>
+      </w:r>
+      <w:r>
+        <w:rPr>
+          <w:lang w:val="en-US"/>
+        </w:rPr>
+        <w:t xml:space="preserve"> Hadoop</w:t>
+      </w:r>
+      <w:r>
+        <w:rPr>
+          <w:lang w:val="en-US"/>
+        </w:rPr>
+        <w:t xml:space="preserve"> Files view, upload the required CSVs</w:t>
+      </w:r>
+      <w:r>
+        <w:rPr>
+          <w:lang w:val="en-US"/>
+        </w:rPr>
+        <w:t xml:space="preserve">: Moodle -&gt; diplomacy dataset: </w:t>
+      </w:r>
+    </w:p>
+    <w:p>
+      <w:pPr>
+        <w:pStyle w:val="ListParagraph"/>
+        <w:rPr>
+          <w:lang w:val="en-US"/>
+        </w:rPr>
+      </w:pPr>
+      <w:r>
+        <w:rPr>
+          <w:lang w:val="en-US"/>
+        </w:rPr>
+        <w:t>Players.csv &amp; orders.csv</w:t>
       </w:r>
     </w:p>
     <w:p>
@@ -261,6 +280,7 @@
       </w:pPr>
       <w:r>
         <w:rPr>
+          <w:noProof/>
           <w:lang w:val="en-US"/>
         </w:rPr>
         <w:drawing>
@@ -308,6 +328,7 @@
       </w:pPr>
       <w:r>
         <w:rPr>
+          <w:noProof/>
           <w:lang w:val="en-US"/>
         </w:rPr>
         <w:drawing>
@@ -1833,6 +1854,7 @@
     <w:lsdException w:name="HTML Sample" w:semiHidden="1" w:unhideWhenUsed="1"/>
     <w:lsdException w:name="HTML Typewriter" w:semiHidden="1" w:unhideWhenUsed="1"/>
     <w:lsdException w:name="HTML Variable" w:semiHidden="1" w:unhideWhenUsed="1"/>
+    <w:lsdException w:name="Normal Table" w:semiHidden="1" w:unhideWhenUsed="1"/>
     <w:lsdException w:name="annotation subject" w:semiHidden="1" w:unhideWhenUsed="1"/>
     <w:lsdException w:name="No List" w:semiHidden="1" w:unhideWhenUsed="1"/>
     <w:lsdException w:name="Outline List 1" w:semiHidden="1" w:unhideWhenUsed="1"/>
@@ -1879,8 +1901,10 @@
     <w:lsdException w:name="Table Subtle 2" w:semiHidden="1" w:unhideWhenUsed="1"/>
     <w:lsdException w:name="Table Web 1" w:semiHidden="1" w:unhideWhenUsed="1"/>
     <w:lsdException w:name="Table Web 2" w:semiHidden="1" w:unhideWhenUsed="1"/>
+    <w:lsdException w:name="Table Web 3" w:semiHidden="1" w:unhideWhenUsed="1"/>
     <w:lsdException w:name="Balloon Text" w:semiHidden="1" w:unhideWhenUsed="1"/>
     <w:lsdException w:name="Table Grid" w:uiPriority="39"/>
+    <w:lsdException w:name="Table Theme" w:semiHidden="1" w:unhideWhenUsed="1"/>
     <w:lsdException w:name="Placeholder Text" w:semiHidden="1"/>
     <w:lsdException w:name="No Spacing" w:uiPriority="1" w:qFormat="1"/>
     <w:lsdException w:name="Light Shading" w:uiPriority="60"/>

</xml_diff>